<commit_message>
corrigidos erros na matriz de responsabilidades
</commit_message>
<xml_diff>
--- a/PTI/Gestor/Responsabilidades.docx
+++ b/PTI/Gestor/Responsabilidades.docx
@@ -20,7 +20,7 @@
           <w:szCs w:val="36"/>
           <w:rtl w:val="0"/>
         </w:rPr>
-        <w:t xml:space="preserve">Atribuição De Desponsabilidades</w:t>
+        <w:t xml:space="preserve">Atribuição De Responsabilidades</w:t>
       </w:r>
     </w:p>
     <w:p>
@@ -5702,6 +5702,11 @@
               </w:rPr>
               <w:t xml:space="preserve">✓</w:t>
             </w:r>
+            <w:r>
+              <w:rPr>
+                <w:rtl w:val="0"/>
+              </w:rPr>
+            </w:r>
           </w:p>
         </w:tc>
         <w:tc>
@@ -5858,6 +5863,11 @@
                 <w:rtl w:val="0"/>
               </w:rPr>
               <w:t xml:space="preserve">✓</w:t>
+            </w:r>
+            <w:r>
+              <w:rPr>
+                <w:rtl w:val="0"/>
+              </w:rPr>
             </w:r>
           </w:p>
         </w:tc>
@@ -6774,6 +6784,11 @@
               </w:rPr>
               <w:t xml:space="preserve">✓</w:t>
             </w:r>
+            <w:r>
+              <w:rPr>
+                <w:rtl w:val="0"/>
+              </w:rPr>
+            </w:r>
           </w:p>
         </w:tc>
         <w:tc>
@@ -6930,6 +6945,11 @@
                 <w:rtl w:val="0"/>
               </w:rPr>
               <w:t xml:space="preserve">✓</w:t>
+            </w:r>
+            <w:r>
+              <w:rPr>
+                <w:rtl w:val="0"/>
+              </w:rPr>
             </w:r>
           </w:p>
         </w:tc>
@@ -7726,7 +7746,7 @@
                 <w:szCs w:val="18"/>
                 <w:rtl w:val="0"/>
               </w:rPr>
-              <w:t xml:space="preserve">Bakcup</w:t>
+              <w:t xml:space="preserve">Backup</w:t>
             </w:r>
           </w:p>
         </w:tc>
@@ -8282,6 +8302,11 @@
                 <w:rtl w:val="0"/>
               </w:rPr>
               <w:t xml:space="preserve">✓</w:t>
+            </w:r>
+            <w:r>
+              <w:rPr>
+                <w:rtl w:val="0"/>
+              </w:rPr>
             </w:r>
           </w:p>
         </w:tc>
@@ -13080,7 +13105,7 @@
                 <w:szCs w:val="18"/>
                 <w:rtl w:val="0"/>
               </w:rPr>
-              <w:t xml:space="preserve">Bakcup</w:t>
+              <w:t xml:space="preserve">Backup</w:t>
             </w:r>
           </w:p>
         </w:tc>

</xml_diff>

<commit_message>
atualizadas responsabilidades (falta RACI)
</commit_message>
<xml_diff>
--- a/PTI/Gestor/Responsabilidades.docx
+++ b/PTI/Gestor/Responsabilidades.docx
@@ -1386,27 +1386,25 @@
           </w:tcPr>
           <w:p>
             <w:pPr>
-              <w:keepNext w:val="0"/>
-              <w:keepLines w:val="0"/>
-              <w:widowControl w:val="0"/>
-              <w:pBdr>
-                <w:top w:space="0" w:sz="0" w:val="nil"/>
-                <w:left w:space="0" w:sz="0" w:val="nil"/>
-                <w:bottom w:space="0" w:sz="0" w:val="nil"/>
-                <w:right w:space="0" w:sz="0" w:val="nil"/>
-                <w:between w:space="0" w:sz="0" w:val="nil"/>
-              </w:pBdr>
-              <w:shd w:fill="auto" w:val="clear"/>
-              <w:spacing w:after="0" w:before="0" w:line="240" w:lineRule="auto"/>
-              <w:ind w:left="0" w:right="0" w:firstLine="0"/>
-              <w:jc w:val="left"/>
-              <w:rPr>
-                <w:rFonts w:ascii="Times New Roman" w:cs="Times New Roman" w:eastAsia="Times New Roman" w:hAnsi="Times New Roman"/>
-                <w:b w:val="1"/>
-                <w:sz w:val="18"/>
-                <w:szCs w:val="18"/>
-              </w:rPr>
-            </w:pPr>
+              <w:widowControl w:val="0"/>
+              <w:spacing w:line="240" w:lineRule="auto"/>
+              <w:rPr>
+                <w:rFonts w:ascii="Times New Roman" w:cs="Times New Roman" w:eastAsia="Times New Roman" w:hAnsi="Times New Roman"/>
+                <w:b w:val="1"/>
+                <w:sz w:val="18"/>
+                <w:szCs w:val="18"/>
+              </w:rPr>
+            </w:pPr>
+            <w:r>
+              <w:rPr>
+                <w:rFonts w:ascii="Arial Unicode MS" w:cs="Arial Unicode MS" w:eastAsia="Arial Unicode MS" w:hAnsi="Arial Unicode MS"/>
+                <w:b w:val="1"/>
+                <w:sz w:val="18"/>
+                <w:szCs w:val="18"/>
+                <w:rtl w:val="0"/>
+              </w:rPr>
+              <w:t xml:space="preserve">✓</w:t>
+            </w:r>
             <w:r>
               <w:rPr>
                 <w:rtl w:val="0"/>
@@ -1741,27 +1739,26 @@
           </w:tcPr>
           <w:p>
             <w:pPr>
-              <w:keepNext w:val="0"/>
-              <w:keepLines w:val="0"/>
-              <w:widowControl w:val="0"/>
-              <w:pBdr>
-                <w:top w:space="0" w:sz="0" w:val="nil"/>
-                <w:left w:space="0" w:sz="0" w:val="nil"/>
-                <w:bottom w:space="0" w:sz="0" w:val="nil"/>
-                <w:right w:space="0" w:sz="0" w:val="nil"/>
-                <w:between w:space="0" w:sz="0" w:val="nil"/>
-              </w:pBdr>
-              <w:shd w:fill="auto" w:val="clear"/>
-              <w:spacing w:after="0" w:before="0" w:line="240" w:lineRule="auto"/>
-              <w:ind w:left="0" w:right="0" w:firstLine="0"/>
-              <w:jc w:val="left"/>
-              <w:rPr>
-                <w:rFonts w:ascii="Times New Roman" w:cs="Times New Roman" w:eastAsia="Times New Roman" w:hAnsi="Times New Roman"/>
-                <w:b w:val="1"/>
-                <w:sz w:val="18"/>
-                <w:szCs w:val="18"/>
-              </w:rPr>
-            </w:pPr>
+              <w:widowControl w:val="0"/>
+              <w:spacing w:line="240" w:lineRule="auto"/>
+              <w:rPr>
+                <w:rFonts w:ascii="Times New Roman" w:cs="Times New Roman" w:eastAsia="Times New Roman" w:hAnsi="Times New Roman"/>
+                <w:b w:val="1"/>
+                <w:sz w:val="18"/>
+                <w:szCs w:val="18"/>
+              </w:rPr>
+            </w:pPr>
+            <w:r>
+              <w:rPr>
+                <w:rFonts w:ascii="Arial Unicode MS" w:cs="Arial Unicode MS" w:eastAsia="Arial Unicode MS" w:hAnsi="Arial Unicode MS"/>
+                <w:color w:val="3c4043"/>
+                <w:sz w:val="18"/>
+                <w:szCs w:val="18"/>
+                <w:highlight w:val="white"/>
+                <w:rtl w:val="0"/>
+              </w:rPr>
+              <w:t xml:space="preserve">✓</w:t>
+            </w:r>
             <w:r>
               <w:rPr>
                 <w:rtl w:val="0"/>
@@ -2096,27 +2093,26 @@
           </w:tcPr>
           <w:p>
             <w:pPr>
-              <w:keepNext w:val="0"/>
-              <w:keepLines w:val="0"/>
-              <w:widowControl w:val="0"/>
-              <w:pBdr>
-                <w:top w:space="0" w:sz="0" w:val="nil"/>
-                <w:left w:space="0" w:sz="0" w:val="nil"/>
-                <w:bottom w:space="0" w:sz="0" w:val="nil"/>
-                <w:right w:space="0" w:sz="0" w:val="nil"/>
-                <w:between w:space="0" w:sz="0" w:val="nil"/>
-              </w:pBdr>
-              <w:shd w:fill="auto" w:val="clear"/>
-              <w:spacing w:after="0" w:before="0" w:line="240" w:lineRule="auto"/>
-              <w:ind w:left="0" w:right="0" w:firstLine="0"/>
-              <w:jc w:val="left"/>
-              <w:rPr>
-                <w:rFonts w:ascii="Times New Roman" w:cs="Times New Roman" w:eastAsia="Times New Roman" w:hAnsi="Times New Roman"/>
-                <w:b w:val="1"/>
-                <w:sz w:val="18"/>
-                <w:szCs w:val="18"/>
-              </w:rPr>
-            </w:pPr>
+              <w:widowControl w:val="0"/>
+              <w:spacing w:line="240" w:lineRule="auto"/>
+              <w:rPr>
+                <w:rFonts w:ascii="Times New Roman" w:cs="Times New Roman" w:eastAsia="Times New Roman" w:hAnsi="Times New Roman"/>
+                <w:b w:val="1"/>
+                <w:sz w:val="18"/>
+                <w:szCs w:val="18"/>
+              </w:rPr>
+            </w:pPr>
+            <w:r>
+              <w:rPr>
+                <w:rFonts w:ascii="Arial Unicode MS" w:cs="Arial Unicode MS" w:eastAsia="Arial Unicode MS" w:hAnsi="Arial Unicode MS"/>
+                <w:color w:val="3c4043"/>
+                <w:sz w:val="18"/>
+                <w:szCs w:val="18"/>
+                <w:highlight w:val="white"/>
+                <w:rtl w:val="0"/>
+              </w:rPr>
+              <w:t xml:space="preserve">✓</w:t>
+            </w:r>
             <w:r>
               <w:rPr>
                 <w:rtl w:val="0"/>
@@ -2451,27 +2447,26 @@
           </w:tcPr>
           <w:p>
             <w:pPr>
-              <w:keepNext w:val="0"/>
-              <w:keepLines w:val="0"/>
-              <w:widowControl w:val="0"/>
-              <w:pBdr>
-                <w:top w:space="0" w:sz="0" w:val="nil"/>
-                <w:left w:space="0" w:sz="0" w:val="nil"/>
-                <w:bottom w:space="0" w:sz="0" w:val="nil"/>
-                <w:right w:space="0" w:sz="0" w:val="nil"/>
-                <w:between w:space="0" w:sz="0" w:val="nil"/>
-              </w:pBdr>
-              <w:shd w:fill="auto" w:val="clear"/>
-              <w:spacing w:after="0" w:before="0" w:line="240" w:lineRule="auto"/>
-              <w:ind w:left="0" w:right="0" w:firstLine="0"/>
-              <w:jc w:val="left"/>
-              <w:rPr>
-                <w:rFonts w:ascii="Times New Roman" w:cs="Times New Roman" w:eastAsia="Times New Roman" w:hAnsi="Times New Roman"/>
-                <w:b w:val="1"/>
-                <w:sz w:val="18"/>
-                <w:szCs w:val="18"/>
-              </w:rPr>
-            </w:pPr>
+              <w:widowControl w:val="0"/>
+              <w:spacing w:line="240" w:lineRule="auto"/>
+              <w:rPr>
+                <w:rFonts w:ascii="Times New Roman" w:cs="Times New Roman" w:eastAsia="Times New Roman" w:hAnsi="Times New Roman"/>
+                <w:b w:val="1"/>
+                <w:sz w:val="18"/>
+                <w:szCs w:val="18"/>
+              </w:rPr>
+            </w:pPr>
+            <w:r>
+              <w:rPr>
+                <w:rFonts w:ascii="Arial Unicode MS" w:cs="Arial Unicode MS" w:eastAsia="Arial Unicode MS" w:hAnsi="Arial Unicode MS"/>
+                <w:color w:val="3c4043"/>
+                <w:sz w:val="18"/>
+                <w:szCs w:val="18"/>
+                <w:highlight w:val="white"/>
+                <w:rtl w:val="0"/>
+              </w:rPr>
+              <w:t xml:space="preserve">✓</w:t>
+            </w:r>
             <w:r>
               <w:rPr>
                 <w:rtl w:val="0"/>
@@ -3722,27 +3717,25 @@
           </w:tcPr>
           <w:p>
             <w:pPr>
-              <w:keepNext w:val="0"/>
-              <w:keepLines w:val="0"/>
-              <w:widowControl w:val="0"/>
-              <w:pBdr>
-                <w:top w:space="0" w:sz="0" w:val="nil"/>
-                <w:left w:space="0" w:sz="0" w:val="nil"/>
-                <w:bottom w:space="0" w:sz="0" w:val="nil"/>
-                <w:right w:space="0" w:sz="0" w:val="nil"/>
-                <w:between w:space="0" w:sz="0" w:val="nil"/>
-              </w:pBdr>
-              <w:shd w:fill="auto" w:val="clear"/>
-              <w:spacing w:after="0" w:before="0" w:line="240" w:lineRule="auto"/>
-              <w:ind w:left="0" w:right="0" w:firstLine="0"/>
-              <w:jc w:val="left"/>
-              <w:rPr>
-                <w:rFonts w:ascii="Times New Roman" w:cs="Times New Roman" w:eastAsia="Times New Roman" w:hAnsi="Times New Roman"/>
-                <w:b w:val="1"/>
-                <w:sz w:val="18"/>
-                <w:szCs w:val="18"/>
-              </w:rPr>
-            </w:pPr>
+              <w:widowControl w:val="0"/>
+              <w:spacing w:line="240" w:lineRule="auto"/>
+              <w:rPr>
+                <w:rFonts w:ascii="Times New Roman" w:cs="Times New Roman" w:eastAsia="Times New Roman" w:hAnsi="Times New Roman"/>
+                <w:b w:val="1"/>
+                <w:sz w:val="18"/>
+                <w:szCs w:val="18"/>
+              </w:rPr>
+            </w:pPr>
+            <w:r>
+              <w:rPr>
+                <w:rFonts w:ascii="Arial Unicode MS" w:cs="Arial Unicode MS" w:eastAsia="Arial Unicode MS" w:hAnsi="Arial Unicode MS"/>
+                <w:b w:val="1"/>
+                <w:sz w:val="18"/>
+                <w:szCs w:val="18"/>
+                <w:rtl w:val="0"/>
+              </w:rPr>
+              <w:t xml:space="preserve">✓</w:t>
+            </w:r>
             <w:r>
               <w:rPr>
                 <w:rtl w:val="0"/>
@@ -3854,16 +3847,6 @@
                 <w:szCs w:val="18"/>
               </w:rPr>
             </w:pPr>
-            <w:r>
-              <w:rPr>
-                <w:rFonts w:ascii="Arial Unicode MS" w:cs="Arial Unicode MS" w:eastAsia="Arial Unicode MS" w:hAnsi="Arial Unicode MS"/>
-                <w:b w:val="1"/>
-                <w:sz w:val="18"/>
-                <w:szCs w:val="18"/>
-                <w:rtl w:val="0"/>
-              </w:rPr>
-              <w:t xml:space="preserve">✓</w:t>
-            </w:r>
             <w:r>
               <w:rPr>
                 <w:rtl w:val="0"/>
@@ -4064,143 +4047,8 @@
           </w:tcPr>
           <w:p>
             <w:pPr>
-              <w:keepNext w:val="0"/>
-              <w:keepLines w:val="0"/>
-              <w:widowControl w:val="0"/>
-              <w:pBdr>
-                <w:top w:space="0" w:sz="0" w:val="nil"/>
-                <w:left w:space="0" w:sz="0" w:val="nil"/>
-                <w:bottom w:space="0" w:sz="0" w:val="nil"/>
-                <w:right w:space="0" w:sz="0" w:val="nil"/>
-                <w:between w:space="0" w:sz="0" w:val="nil"/>
-              </w:pBdr>
-              <w:shd w:fill="auto" w:val="clear"/>
-              <w:spacing w:after="0" w:before="0" w:line="240" w:lineRule="auto"/>
-              <w:ind w:left="0" w:right="0" w:firstLine="0"/>
-              <w:jc w:val="left"/>
-              <w:rPr>
-                <w:rFonts w:ascii="Times New Roman" w:cs="Times New Roman" w:eastAsia="Times New Roman" w:hAnsi="Times New Roman"/>
-                <w:b w:val="1"/>
-                <w:sz w:val="18"/>
-                <w:szCs w:val="18"/>
-              </w:rPr>
-            </w:pPr>
-            <w:r>
-              <w:rPr>
-                <w:rtl w:val="0"/>
-              </w:rPr>
-            </w:r>
-          </w:p>
-        </w:tc>
-        <w:tc>
-          <w:tcPr>
-            <w:shd w:fill="auto" w:val="clear"/>
-            <w:tcMar>
-              <w:top w:w="100.0" w:type="dxa"/>
-              <w:left w:w="100.0" w:type="dxa"/>
-              <w:bottom w:w="100.0" w:type="dxa"/>
-              <w:right w:w="100.0" w:type="dxa"/>
-            </w:tcMar>
-            <w:vAlign w:val="top"/>
-          </w:tcPr>
-          <w:p>
-            <w:pPr>
-              <w:keepNext w:val="0"/>
-              <w:keepLines w:val="0"/>
-              <w:widowControl w:val="0"/>
-              <w:pBdr>
-                <w:top w:space="0" w:sz="0" w:val="nil"/>
-                <w:left w:space="0" w:sz="0" w:val="nil"/>
-                <w:bottom w:space="0" w:sz="0" w:val="nil"/>
-                <w:right w:space="0" w:sz="0" w:val="nil"/>
-                <w:between w:space="0" w:sz="0" w:val="nil"/>
-              </w:pBdr>
-              <w:shd w:fill="auto" w:val="clear"/>
-              <w:spacing w:after="0" w:before="0" w:line="240" w:lineRule="auto"/>
-              <w:ind w:left="0" w:right="0" w:firstLine="0"/>
-              <w:jc w:val="left"/>
-              <w:rPr>
-                <w:rFonts w:ascii="Times New Roman" w:cs="Times New Roman" w:eastAsia="Times New Roman" w:hAnsi="Times New Roman"/>
-                <w:b w:val="1"/>
-                <w:sz w:val="18"/>
-                <w:szCs w:val="18"/>
-              </w:rPr>
-            </w:pPr>
-            <w:r>
-              <w:rPr>
-                <w:rtl w:val="0"/>
-              </w:rPr>
-            </w:r>
-          </w:p>
-        </w:tc>
-        <w:tc>
-          <w:tcPr>
-            <w:shd w:fill="auto" w:val="clear"/>
-            <w:tcMar>
-              <w:top w:w="100.0" w:type="dxa"/>
-              <w:left w:w="100.0" w:type="dxa"/>
-              <w:bottom w:w="100.0" w:type="dxa"/>
-              <w:right w:w="100.0" w:type="dxa"/>
-            </w:tcMar>
-            <w:vAlign w:val="top"/>
-          </w:tcPr>
-          <w:p>
-            <w:pPr>
-              <w:keepNext w:val="0"/>
-              <w:keepLines w:val="0"/>
-              <w:widowControl w:val="0"/>
-              <w:pBdr>
-                <w:top w:space="0" w:sz="0" w:val="nil"/>
-                <w:left w:space="0" w:sz="0" w:val="nil"/>
-                <w:bottom w:space="0" w:sz="0" w:val="nil"/>
-                <w:right w:space="0" w:sz="0" w:val="nil"/>
-                <w:between w:space="0" w:sz="0" w:val="nil"/>
-              </w:pBdr>
-              <w:shd w:fill="auto" w:val="clear"/>
-              <w:spacing w:after="0" w:before="0" w:line="240" w:lineRule="auto"/>
-              <w:ind w:left="0" w:right="0" w:firstLine="0"/>
-              <w:jc w:val="left"/>
-              <w:rPr>
-                <w:rFonts w:ascii="Times New Roman" w:cs="Times New Roman" w:eastAsia="Times New Roman" w:hAnsi="Times New Roman"/>
-                <w:b w:val="1"/>
-                <w:sz w:val="18"/>
-                <w:szCs w:val="18"/>
-              </w:rPr>
-            </w:pPr>
-            <w:r>
-              <w:rPr>
-                <w:rtl w:val="0"/>
-              </w:rPr>
-            </w:r>
-          </w:p>
-        </w:tc>
-        <w:tc>
-          <w:tcPr>
-            <w:shd w:fill="auto" w:val="clear"/>
-            <w:tcMar>
-              <w:top w:w="100.0" w:type="dxa"/>
-              <w:left w:w="100.0" w:type="dxa"/>
-              <w:bottom w:w="100.0" w:type="dxa"/>
-              <w:right w:w="100.0" w:type="dxa"/>
-            </w:tcMar>
-            <w:vAlign w:val="top"/>
-          </w:tcPr>
-          <w:p>
-            <w:pPr>
-              <w:keepNext w:val="0"/>
-              <w:keepLines w:val="0"/>
-              <w:widowControl w:val="0"/>
-              <w:pBdr>
-                <w:top w:space="0" w:sz="0" w:val="nil"/>
-                <w:left w:space="0" w:sz="0" w:val="nil"/>
-                <w:bottom w:space="0" w:sz="0" w:val="nil"/>
-                <w:right w:space="0" w:sz="0" w:val="nil"/>
-                <w:between w:space="0" w:sz="0" w:val="nil"/>
-              </w:pBdr>
-              <w:shd w:fill="auto" w:val="clear"/>
-              <w:spacing w:after="0" w:before="0" w:line="240" w:lineRule="auto"/>
-              <w:ind w:left="0" w:right="0" w:firstLine="0"/>
-              <w:jc w:val="left"/>
+              <w:widowControl w:val="0"/>
+              <w:spacing w:line="240" w:lineRule="auto"/>
               <w:rPr>
                 <w:rFonts w:ascii="Times New Roman" w:cs="Times New Roman" w:eastAsia="Times New Roman" w:hAnsi="Times New Roman"/>
                 <w:b w:val="1"/>
@@ -4226,6 +4074,129 @@
             </w:r>
           </w:p>
         </w:tc>
+        <w:tc>
+          <w:tcPr>
+            <w:shd w:fill="auto" w:val="clear"/>
+            <w:tcMar>
+              <w:top w:w="100.0" w:type="dxa"/>
+              <w:left w:w="100.0" w:type="dxa"/>
+              <w:bottom w:w="100.0" w:type="dxa"/>
+              <w:right w:w="100.0" w:type="dxa"/>
+            </w:tcMar>
+            <w:vAlign w:val="top"/>
+          </w:tcPr>
+          <w:p>
+            <w:pPr>
+              <w:keepNext w:val="0"/>
+              <w:keepLines w:val="0"/>
+              <w:widowControl w:val="0"/>
+              <w:pBdr>
+                <w:top w:space="0" w:sz="0" w:val="nil"/>
+                <w:left w:space="0" w:sz="0" w:val="nil"/>
+                <w:bottom w:space="0" w:sz="0" w:val="nil"/>
+                <w:right w:space="0" w:sz="0" w:val="nil"/>
+                <w:between w:space="0" w:sz="0" w:val="nil"/>
+              </w:pBdr>
+              <w:shd w:fill="auto" w:val="clear"/>
+              <w:spacing w:after="0" w:before="0" w:line="240" w:lineRule="auto"/>
+              <w:ind w:left="0" w:right="0" w:firstLine="0"/>
+              <w:jc w:val="left"/>
+              <w:rPr>
+                <w:rFonts w:ascii="Times New Roman" w:cs="Times New Roman" w:eastAsia="Times New Roman" w:hAnsi="Times New Roman"/>
+                <w:b w:val="1"/>
+                <w:sz w:val="18"/>
+                <w:szCs w:val="18"/>
+              </w:rPr>
+            </w:pPr>
+            <w:r>
+              <w:rPr>
+                <w:rtl w:val="0"/>
+              </w:rPr>
+            </w:r>
+          </w:p>
+        </w:tc>
+        <w:tc>
+          <w:tcPr>
+            <w:shd w:fill="auto" w:val="clear"/>
+            <w:tcMar>
+              <w:top w:w="100.0" w:type="dxa"/>
+              <w:left w:w="100.0" w:type="dxa"/>
+              <w:bottom w:w="100.0" w:type="dxa"/>
+              <w:right w:w="100.0" w:type="dxa"/>
+            </w:tcMar>
+            <w:vAlign w:val="top"/>
+          </w:tcPr>
+          <w:p>
+            <w:pPr>
+              <w:keepNext w:val="0"/>
+              <w:keepLines w:val="0"/>
+              <w:widowControl w:val="0"/>
+              <w:pBdr>
+                <w:top w:space="0" w:sz="0" w:val="nil"/>
+                <w:left w:space="0" w:sz="0" w:val="nil"/>
+                <w:bottom w:space="0" w:sz="0" w:val="nil"/>
+                <w:right w:space="0" w:sz="0" w:val="nil"/>
+                <w:between w:space="0" w:sz="0" w:val="nil"/>
+              </w:pBdr>
+              <w:shd w:fill="auto" w:val="clear"/>
+              <w:spacing w:after="0" w:before="0" w:line="240" w:lineRule="auto"/>
+              <w:ind w:left="0" w:right="0" w:firstLine="0"/>
+              <w:jc w:val="left"/>
+              <w:rPr>
+                <w:rFonts w:ascii="Times New Roman" w:cs="Times New Roman" w:eastAsia="Times New Roman" w:hAnsi="Times New Roman"/>
+                <w:b w:val="1"/>
+                <w:sz w:val="18"/>
+                <w:szCs w:val="18"/>
+              </w:rPr>
+            </w:pPr>
+            <w:r>
+              <w:rPr>
+                <w:rtl w:val="0"/>
+              </w:rPr>
+            </w:r>
+          </w:p>
+        </w:tc>
+        <w:tc>
+          <w:tcPr>
+            <w:shd w:fill="auto" w:val="clear"/>
+            <w:tcMar>
+              <w:top w:w="100.0" w:type="dxa"/>
+              <w:left w:w="100.0" w:type="dxa"/>
+              <w:bottom w:w="100.0" w:type="dxa"/>
+              <w:right w:w="100.0" w:type="dxa"/>
+            </w:tcMar>
+            <w:vAlign w:val="top"/>
+          </w:tcPr>
+          <w:p>
+            <w:pPr>
+              <w:keepNext w:val="0"/>
+              <w:keepLines w:val="0"/>
+              <w:widowControl w:val="0"/>
+              <w:pBdr>
+                <w:top w:space="0" w:sz="0" w:val="nil"/>
+                <w:left w:space="0" w:sz="0" w:val="nil"/>
+                <w:bottom w:space="0" w:sz="0" w:val="nil"/>
+                <w:right w:space="0" w:sz="0" w:val="nil"/>
+                <w:between w:space="0" w:sz="0" w:val="nil"/>
+              </w:pBdr>
+              <w:shd w:fill="auto" w:val="clear"/>
+              <w:spacing w:after="0" w:before="0" w:line="240" w:lineRule="auto"/>
+              <w:ind w:left="0" w:right="0" w:firstLine="0"/>
+              <w:jc w:val="left"/>
+              <w:rPr>
+                <w:rFonts w:ascii="Times New Roman" w:cs="Times New Roman" w:eastAsia="Times New Roman" w:hAnsi="Times New Roman"/>
+                <w:b w:val="1"/>
+                <w:sz w:val="18"/>
+                <w:szCs w:val="18"/>
+              </w:rPr>
+            </w:pPr>
+            <w:r>
+              <w:rPr>
+                <w:rtl w:val="0"/>
+              </w:rPr>
+            </w:r>
+          </w:p>
+        </w:tc>
       </w:tr>
       <w:tr>
         <w:tc>
@@ -4419,143 +4390,8 @@
           </w:tcPr>
           <w:p>
             <w:pPr>
-              <w:keepNext w:val="0"/>
-              <w:keepLines w:val="0"/>
-              <w:widowControl w:val="0"/>
-              <w:pBdr>
-                <w:top w:space="0" w:sz="0" w:val="nil"/>
-                <w:left w:space="0" w:sz="0" w:val="nil"/>
-                <w:bottom w:space="0" w:sz="0" w:val="nil"/>
-                <w:right w:space="0" w:sz="0" w:val="nil"/>
-                <w:between w:space="0" w:sz="0" w:val="nil"/>
-              </w:pBdr>
-              <w:shd w:fill="auto" w:val="clear"/>
-              <w:spacing w:after="0" w:before="0" w:line="240" w:lineRule="auto"/>
-              <w:ind w:left="0" w:right="0" w:firstLine="0"/>
-              <w:jc w:val="left"/>
-              <w:rPr>
-                <w:rFonts w:ascii="Times New Roman" w:cs="Times New Roman" w:eastAsia="Times New Roman" w:hAnsi="Times New Roman"/>
-                <w:b w:val="1"/>
-                <w:sz w:val="18"/>
-                <w:szCs w:val="18"/>
-              </w:rPr>
-            </w:pPr>
-            <w:r>
-              <w:rPr>
-                <w:rtl w:val="0"/>
-              </w:rPr>
-            </w:r>
-          </w:p>
-        </w:tc>
-        <w:tc>
-          <w:tcPr>
-            <w:shd w:fill="auto" w:val="clear"/>
-            <w:tcMar>
-              <w:top w:w="100.0" w:type="dxa"/>
-              <w:left w:w="100.0" w:type="dxa"/>
-              <w:bottom w:w="100.0" w:type="dxa"/>
-              <w:right w:w="100.0" w:type="dxa"/>
-            </w:tcMar>
-            <w:vAlign w:val="top"/>
-          </w:tcPr>
-          <w:p>
-            <w:pPr>
-              <w:keepNext w:val="0"/>
-              <w:keepLines w:val="0"/>
-              <w:widowControl w:val="0"/>
-              <w:pBdr>
-                <w:top w:space="0" w:sz="0" w:val="nil"/>
-                <w:left w:space="0" w:sz="0" w:val="nil"/>
-                <w:bottom w:space="0" w:sz="0" w:val="nil"/>
-                <w:right w:space="0" w:sz="0" w:val="nil"/>
-                <w:between w:space="0" w:sz="0" w:val="nil"/>
-              </w:pBdr>
-              <w:shd w:fill="auto" w:val="clear"/>
-              <w:spacing w:after="0" w:before="0" w:line="240" w:lineRule="auto"/>
-              <w:ind w:left="0" w:right="0" w:firstLine="0"/>
-              <w:jc w:val="left"/>
-              <w:rPr>
-                <w:rFonts w:ascii="Times New Roman" w:cs="Times New Roman" w:eastAsia="Times New Roman" w:hAnsi="Times New Roman"/>
-                <w:b w:val="1"/>
-                <w:sz w:val="18"/>
-                <w:szCs w:val="18"/>
-              </w:rPr>
-            </w:pPr>
-            <w:r>
-              <w:rPr>
-                <w:rtl w:val="0"/>
-              </w:rPr>
-            </w:r>
-          </w:p>
-        </w:tc>
-        <w:tc>
-          <w:tcPr>
-            <w:shd w:fill="auto" w:val="clear"/>
-            <w:tcMar>
-              <w:top w:w="100.0" w:type="dxa"/>
-              <w:left w:w="100.0" w:type="dxa"/>
-              <w:bottom w:w="100.0" w:type="dxa"/>
-              <w:right w:w="100.0" w:type="dxa"/>
-            </w:tcMar>
-            <w:vAlign w:val="top"/>
-          </w:tcPr>
-          <w:p>
-            <w:pPr>
-              <w:keepNext w:val="0"/>
-              <w:keepLines w:val="0"/>
-              <w:widowControl w:val="0"/>
-              <w:pBdr>
-                <w:top w:space="0" w:sz="0" w:val="nil"/>
-                <w:left w:space="0" w:sz="0" w:val="nil"/>
-                <w:bottom w:space="0" w:sz="0" w:val="nil"/>
-                <w:right w:space="0" w:sz="0" w:val="nil"/>
-                <w:between w:space="0" w:sz="0" w:val="nil"/>
-              </w:pBdr>
-              <w:shd w:fill="auto" w:val="clear"/>
-              <w:spacing w:after="0" w:before="0" w:line="240" w:lineRule="auto"/>
-              <w:ind w:left="0" w:right="0" w:firstLine="0"/>
-              <w:jc w:val="left"/>
-              <w:rPr>
-                <w:rFonts w:ascii="Times New Roman" w:cs="Times New Roman" w:eastAsia="Times New Roman" w:hAnsi="Times New Roman"/>
-                <w:b w:val="1"/>
-                <w:sz w:val="18"/>
-                <w:szCs w:val="18"/>
-              </w:rPr>
-            </w:pPr>
-            <w:r>
-              <w:rPr>
-                <w:rtl w:val="0"/>
-              </w:rPr>
-            </w:r>
-          </w:p>
-        </w:tc>
-        <w:tc>
-          <w:tcPr>
-            <w:shd w:fill="auto" w:val="clear"/>
-            <w:tcMar>
-              <w:top w:w="100.0" w:type="dxa"/>
-              <w:left w:w="100.0" w:type="dxa"/>
-              <w:bottom w:w="100.0" w:type="dxa"/>
-              <w:right w:w="100.0" w:type="dxa"/>
-            </w:tcMar>
-            <w:vAlign w:val="top"/>
-          </w:tcPr>
-          <w:p>
-            <w:pPr>
-              <w:keepNext w:val="0"/>
-              <w:keepLines w:val="0"/>
-              <w:widowControl w:val="0"/>
-              <w:pBdr>
-                <w:top w:space="0" w:sz="0" w:val="nil"/>
-                <w:left w:space="0" w:sz="0" w:val="nil"/>
-                <w:bottom w:space="0" w:sz="0" w:val="nil"/>
-                <w:right w:space="0" w:sz="0" w:val="nil"/>
-                <w:between w:space="0" w:sz="0" w:val="nil"/>
-              </w:pBdr>
-              <w:shd w:fill="auto" w:val="clear"/>
-              <w:spacing w:after="0" w:before="0" w:line="240" w:lineRule="auto"/>
-              <w:ind w:left="0" w:right="0" w:firstLine="0"/>
-              <w:jc w:val="left"/>
+              <w:widowControl w:val="0"/>
+              <w:spacing w:line="240" w:lineRule="auto"/>
               <w:rPr>
                 <w:rFonts w:ascii="Times New Roman" w:cs="Times New Roman" w:eastAsia="Times New Roman" w:hAnsi="Times New Roman"/>
                 <w:b w:val="1"/>
@@ -4581,6 +4417,129 @@
             </w:r>
           </w:p>
         </w:tc>
+        <w:tc>
+          <w:tcPr>
+            <w:shd w:fill="auto" w:val="clear"/>
+            <w:tcMar>
+              <w:top w:w="100.0" w:type="dxa"/>
+              <w:left w:w="100.0" w:type="dxa"/>
+              <w:bottom w:w="100.0" w:type="dxa"/>
+              <w:right w:w="100.0" w:type="dxa"/>
+            </w:tcMar>
+            <w:vAlign w:val="top"/>
+          </w:tcPr>
+          <w:p>
+            <w:pPr>
+              <w:keepNext w:val="0"/>
+              <w:keepLines w:val="0"/>
+              <w:widowControl w:val="0"/>
+              <w:pBdr>
+                <w:top w:space="0" w:sz="0" w:val="nil"/>
+                <w:left w:space="0" w:sz="0" w:val="nil"/>
+                <w:bottom w:space="0" w:sz="0" w:val="nil"/>
+                <w:right w:space="0" w:sz="0" w:val="nil"/>
+                <w:between w:space="0" w:sz="0" w:val="nil"/>
+              </w:pBdr>
+              <w:shd w:fill="auto" w:val="clear"/>
+              <w:spacing w:after="0" w:before="0" w:line="240" w:lineRule="auto"/>
+              <w:ind w:left="0" w:right="0" w:firstLine="0"/>
+              <w:jc w:val="left"/>
+              <w:rPr>
+                <w:rFonts w:ascii="Times New Roman" w:cs="Times New Roman" w:eastAsia="Times New Roman" w:hAnsi="Times New Roman"/>
+                <w:b w:val="1"/>
+                <w:sz w:val="18"/>
+                <w:szCs w:val="18"/>
+              </w:rPr>
+            </w:pPr>
+            <w:r>
+              <w:rPr>
+                <w:rtl w:val="0"/>
+              </w:rPr>
+            </w:r>
+          </w:p>
+        </w:tc>
+        <w:tc>
+          <w:tcPr>
+            <w:shd w:fill="auto" w:val="clear"/>
+            <w:tcMar>
+              <w:top w:w="100.0" w:type="dxa"/>
+              <w:left w:w="100.0" w:type="dxa"/>
+              <w:bottom w:w="100.0" w:type="dxa"/>
+              <w:right w:w="100.0" w:type="dxa"/>
+            </w:tcMar>
+            <w:vAlign w:val="top"/>
+          </w:tcPr>
+          <w:p>
+            <w:pPr>
+              <w:keepNext w:val="0"/>
+              <w:keepLines w:val="0"/>
+              <w:widowControl w:val="0"/>
+              <w:pBdr>
+                <w:top w:space="0" w:sz="0" w:val="nil"/>
+                <w:left w:space="0" w:sz="0" w:val="nil"/>
+                <w:bottom w:space="0" w:sz="0" w:val="nil"/>
+                <w:right w:space="0" w:sz="0" w:val="nil"/>
+                <w:between w:space="0" w:sz="0" w:val="nil"/>
+              </w:pBdr>
+              <w:shd w:fill="auto" w:val="clear"/>
+              <w:spacing w:after="0" w:before="0" w:line="240" w:lineRule="auto"/>
+              <w:ind w:left="0" w:right="0" w:firstLine="0"/>
+              <w:jc w:val="left"/>
+              <w:rPr>
+                <w:rFonts w:ascii="Times New Roman" w:cs="Times New Roman" w:eastAsia="Times New Roman" w:hAnsi="Times New Roman"/>
+                <w:b w:val="1"/>
+                <w:sz w:val="18"/>
+                <w:szCs w:val="18"/>
+              </w:rPr>
+            </w:pPr>
+            <w:r>
+              <w:rPr>
+                <w:rtl w:val="0"/>
+              </w:rPr>
+            </w:r>
+          </w:p>
+        </w:tc>
+        <w:tc>
+          <w:tcPr>
+            <w:shd w:fill="auto" w:val="clear"/>
+            <w:tcMar>
+              <w:top w:w="100.0" w:type="dxa"/>
+              <w:left w:w="100.0" w:type="dxa"/>
+              <w:bottom w:w="100.0" w:type="dxa"/>
+              <w:right w:w="100.0" w:type="dxa"/>
+            </w:tcMar>
+            <w:vAlign w:val="top"/>
+          </w:tcPr>
+          <w:p>
+            <w:pPr>
+              <w:keepNext w:val="0"/>
+              <w:keepLines w:val="0"/>
+              <w:widowControl w:val="0"/>
+              <w:pBdr>
+                <w:top w:space="0" w:sz="0" w:val="nil"/>
+                <w:left w:space="0" w:sz="0" w:val="nil"/>
+                <w:bottom w:space="0" w:sz="0" w:val="nil"/>
+                <w:right w:space="0" w:sz="0" w:val="nil"/>
+                <w:between w:space="0" w:sz="0" w:val="nil"/>
+              </w:pBdr>
+              <w:shd w:fill="auto" w:val="clear"/>
+              <w:spacing w:after="0" w:before="0" w:line="240" w:lineRule="auto"/>
+              <w:ind w:left="0" w:right="0" w:firstLine="0"/>
+              <w:jc w:val="left"/>
+              <w:rPr>
+                <w:rFonts w:ascii="Times New Roman" w:cs="Times New Roman" w:eastAsia="Times New Roman" w:hAnsi="Times New Roman"/>
+                <w:b w:val="1"/>
+                <w:sz w:val="18"/>
+                <w:szCs w:val="18"/>
+              </w:rPr>
+            </w:pPr>
+            <w:r>
+              <w:rPr>
+                <w:rtl w:val="0"/>
+              </w:rPr>
+            </w:r>
+          </w:p>
+        </w:tc>
       </w:tr>
       <w:tr>
         <w:tc>
@@ -4774,143 +4733,8 @@
           </w:tcPr>
           <w:p>
             <w:pPr>
-              <w:keepNext w:val="0"/>
-              <w:keepLines w:val="0"/>
-              <w:widowControl w:val="0"/>
-              <w:pBdr>
-                <w:top w:space="0" w:sz="0" w:val="nil"/>
-                <w:left w:space="0" w:sz="0" w:val="nil"/>
-                <w:bottom w:space="0" w:sz="0" w:val="nil"/>
-                <w:right w:space="0" w:sz="0" w:val="nil"/>
-                <w:between w:space="0" w:sz="0" w:val="nil"/>
-              </w:pBdr>
-              <w:shd w:fill="auto" w:val="clear"/>
-              <w:spacing w:after="0" w:before="0" w:line="240" w:lineRule="auto"/>
-              <w:ind w:left="0" w:right="0" w:firstLine="0"/>
-              <w:jc w:val="left"/>
-              <w:rPr>
-                <w:rFonts w:ascii="Times New Roman" w:cs="Times New Roman" w:eastAsia="Times New Roman" w:hAnsi="Times New Roman"/>
-                <w:b w:val="1"/>
-                <w:sz w:val="18"/>
-                <w:szCs w:val="18"/>
-              </w:rPr>
-            </w:pPr>
-            <w:r>
-              <w:rPr>
-                <w:rtl w:val="0"/>
-              </w:rPr>
-            </w:r>
-          </w:p>
-        </w:tc>
-        <w:tc>
-          <w:tcPr>
-            <w:shd w:fill="auto" w:val="clear"/>
-            <w:tcMar>
-              <w:top w:w="100.0" w:type="dxa"/>
-              <w:left w:w="100.0" w:type="dxa"/>
-              <w:bottom w:w="100.0" w:type="dxa"/>
-              <w:right w:w="100.0" w:type="dxa"/>
-            </w:tcMar>
-            <w:vAlign w:val="top"/>
-          </w:tcPr>
-          <w:p>
-            <w:pPr>
-              <w:keepNext w:val="0"/>
-              <w:keepLines w:val="0"/>
-              <w:widowControl w:val="0"/>
-              <w:pBdr>
-                <w:top w:space="0" w:sz="0" w:val="nil"/>
-                <w:left w:space="0" w:sz="0" w:val="nil"/>
-                <w:bottom w:space="0" w:sz="0" w:val="nil"/>
-                <w:right w:space="0" w:sz="0" w:val="nil"/>
-                <w:between w:space="0" w:sz="0" w:val="nil"/>
-              </w:pBdr>
-              <w:shd w:fill="auto" w:val="clear"/>
-              <w:spacing w:after="0" w:before="0" w:line="240" w:lineRule="auto"/>
-              <w:ind w:left="0" w:right="0" w:firstLine="0"/>
-              <w:jc w:val="left"/>
-              <w:rPr>
-                <w:rFonts w:ascii="Times New Roman" w:cs="Times New Roman" w:eastAsia="Times New Roman" w:hAnsi="Times New Roman"/>
-                <w:b w:val="1"/>
-                <w:sz w:val="18"/>
-                <w:szCs w:val="18"/>
-              </w:rPr>
-            </w:pPr>
-            <w:r>
-              <w:rPr>
-                <w:rtl w:val="0"/>
-              </w:rPr>
-            </w:r>
-          </w:p>
-        </w:tc>
-        <w:tc>
-          <w:tcPr>
-            <w:shd w:fill="auto" w:val="clear"/>
-            <w:tcMar>
-              <w:top w:w="100.0" w:type="dxa"/>
-              <w:left w:w="100.0" w:type="dxa"/>
-              <w:bottom w:w="100.0" w:type="dxa"/>
-              <w:right w:w="100.0" w:type="dxa"/>
-            </w:tcMar>
-            <w:vAlign w:val="top"/>
-          </w:tcPr>
-          <w:p>
-            <w:pPr>
-              <w:keepNext w:val="0"/>
-              <w:keepLines w:val="0"/>
-              <w:widowControl w:val="0"/>
-              <w:pBdr>
-                <w:top w:space="0" w:sz="0" w:val="nil"/>
-                <w:left w:space="0" w:sz="0" w:val="nil"/>
-                <w:bottom w:space="0" w:sz="0" w:val="nil"/>
-                <w:right w:space="0" w:sz="0" w:val="nil"/>
-                <w:between w:space="0" w:sz="0" w:val="nil"/>
-              </w:pBdr>
-              <w:shd w:fill="auto" w:val="clear"/>
-              <w:spacing w:after="0" w:before="0" w:line="240" w:lineRule="auto"/>
-              <w:ind w:left="0" w:right="0" w:firstLine="0"/>
-              <w:jc w:val="left"/>
-              <w:rPr>
-                <w:rFonts w:ascii="Times New Roman" w:cs="Times New Roman" w:eastAsia="Times New Roman" w:hAnsi="Times New Roman"/>
-                <w:b w:val="1"/>
-                <w:sz w:val="18"/>
-                <w:szCs w:val="18"/>
-              </w:rPr>
-            </w:pPr>
-            <w:r>
-              <w:rPr>
-                <w:rtl w:val="0"/>
-              </w:rPr>
-            </w:r>
-          </w:p>
-        </w:tc>
-        <w:tc>
-          <w:tcPr>
-            <w:shd w:fill="auto" w:val="clear"/>
-            <w:tcMar>
-              <w:top w:w="100.0" w:type="dxa"/>
-              <w:left w:w="100.0" w:type="dxa"/>
-              <w:bottom w:w="100.0" w:type="dxa"/>
-              <w:right w:w="100.0" w:type="dxa"/>
-            </w:tcMar>
-            <w:vAlign w:val="top"/>
-          </w:tcPr>
-          <w:p>
-            <w:pPr>
-              <w:keepNext w:val="0"/>
-              <w:keepLines w:val="0"/>
-              <w:widowControl w:val="0"/>
-              <w:pBdr>
-                <w:top w:space="0" w:sz="0" w:val="nil"/>
-                <w:left w:space="0" w:sz="0" w:val="nil"/>
-                <w:bottom w:space="0" w:sz="0" w:val="nil"/>
-                <w:right w:space="0" w:sz="0" w:val="nil"/>
-                <w:between w:space="0" w:sz="0" w:val="nil"/>
-              </w:pBdr>
-              <w:shd w:fill="auto" w:val="clear"/>
-              <w:spacing w:after="0" w:before="0" w:line="240" w:lineRule="auto"/>
-              <w:ind w:left="0" w:right="0" w:firstLine="0"/>
-              <w:jc w:val="left"/>
+              <w:widowControl w:val="0"/>
+              <w:spacing w:line="240" w:lineRule="auto"/>
               <w:rPr>
                 <w:rFonts w:ascii="Times New Roman" w:cs="Times New Roman" w:eastAsia="Times New Roman" w:hAnsi="Times New Roman"/>
                 <w:b w:val="1"/>
@@ -4929,6 +4753,129 @@
               </w:rPr>
               <w:t xml:space="preserve">✓</w:t>
             </w:r>
+            <w:r>
+              <w:rPr>
+                <w:rtl w:val="0"/>
+              </w:rPr>
+            </w:r>
+          </w:p>
+        </w:tc>
+        <w:tc>
+          <w:tcPr>
+            <w:shd w:fill="auto" w:val="clear"/>
+            <w:tcMar>
+              <w:top w:w="100.0" w:type="dxa"/>
+              <w:left w:w="100.0" w:type="dxa"/>
+              <w:bottom w:w="100.0" w:type="dxa"/>
+              <w:right w:w="100.0" w:type="dxa"/>
+            </w:tcMar>
+            <w:vAlign w:val="top"/>
+          </w:tcPr>
+          <w:p>
+            <w:pPr>
+              <w:keepNext w:val="0"/>
+              <w:keepLines w:val="0"/>
+              <w:widowControl w:val="0"/>
+              <w:pBdr>
+                <w:top w:space="0" w:sz="0" w:val="nil"/>
+                <w:left w:space="0" w:sz="0" w:val="nil"/>
+                <w:bottom w:space="0" w:sz="0" w:val="nil"/>
+                <w:right w:space="0" w:sz="0" w:val="nil"/>
+                <w:between w:space="0" w:sz="0" w:val="nil"/>
+              </w:pBdr>
+              <w:shd w:fill="auto" w:val="clear"/>
+              <w:spacing w:after="0" w:before="0" w:line="240" w:lineRule="auto"/>
+              <w:ind w:left="0" w:right="0" w:firstLine="0"/>
+              <w:jc w:val="left"/>
+              <w:rPr>
+                <w:rFonts w:ascii="Times New Roman" w:cs="Times New Roman" w:eastAsia="Times New Roman" w:hAnsi="Times New Roman"/>
+                <w:b w:val="1"/>
+                <w:sz w:val="18"/>
+                <w:szCs w:val="18"/>
+              </w:rPr>
+            </w:pPr>
+            <w:r>
+              <w:rPr>
+                <w:rtl w:val="0"/>
+              </w:rPr>
+            </w:r>
+          </w:p>
+        </w:tc>
+        <w:tc>
+          <w:tcPr>
+            <w:shd w:fill="auto" w:val="clear"/>
+            <w:tcMar>
+              <w:top w:w="100.0" w:type="dxa"/>
+              <w:left w:w="100.0" w:type="dxa"/>
+              <w:bottom w:w="100.0" w:type="dxa"/>
+              <w:right w:w="100.0" w:type="dxa"/>
+            </w:tcMar>
+            <w:vAlign w:val="top"/>
+          </w:tcPr>
+          <w:p>
+            <w:pPr>
+              <w:keepNext w:val="0"/>
+              <w:keepLines w:val="0"/>
+              <w:widowControl w:val="0"/>
+              <w:pBdr>
+                <w:top w:space="0" w:sz="0" w:val="nil"/>
+                <w:left w:space="0" w:sz="0" w:val="nil"/>
+                <w:bottom w:space="0" w:sz="0" w:val="nil"/>
+                <w:right w:space="0" w:sz="0" w:val="nil"/>
+                <w:between w:space="0" w:sz="0" w:val="nil"/>
+              </w:pBdr>
+              <w:shd w:fill="auto" w:val="clear"/>
+              <w:spacing w:after="0" w:before="0" w:line="240" w:lineRule="auto"/>
+              <w:ind w:left="0" w:right="0" w:firstLine="0"/>
+              <w:jc w:val="left"/>
+              <w:rPr>
+                <w:rFonts w:ascii="Times New Roman" w:cs="Times New Roman" w:eastAsia="Times New Roman" w:hAnsi="Times New Roman"/>
+                <w:b w:val="1"/>
+                <w:sz w:val="18"/>
+                <w:szCs w:val="18"/>
+              </w:rPr>
+            </w:pPr>
+            <w:r>
+              <w:rPr>
+                <w:rtl w:val="0"/>
+              </w:rPr>
+            </w:r>
+          </w:p>
+        </w:tc>
+        <w:tc>
+          <w:tcPr>
+            <w:shd w:fill="auto" w:val="clear"/>
+            <w:tcMar>
+              <w:top w:w="100.0" w:type="dxa"/>
+              <w:left w:w="100.0" w:type="dxa"/>
+              <w:bottom w:w="100.0" w:type="dxa"/>
+              <w:right w:w="100.0" w:type="dxa"/>
+            </w:tcMar>
+            <w:vAlign w:val="top"/>
+          </w:tcPr>
+          <w:p>
+            <w:pPr>
+              <w:keepNext w:val="0"/>
+              <w:keepLines w:val="0"/>
+              <w:widowControl w:val="0"/>
+              <w:pBdr>
+                <w:top w:space="0" w:sz="0" w:val="nil"/>
+                <w:left w:space="0" w:sz="0" w:val="nil"/>
+                <w:bottom w:space="0" w:sz="0" w:val="nil"/>
+                <w:right w:space="0" w:sz="0" w:val="nil"/>
+                <w:between w:space="0" w:sz="0" w:val="nil"/>
+              </w:pBdr>
+              <w:shd w:fill="auto" w:val="clear"/>
+              <w:spacing w:after="0" w:before="0" w:line="240" w:lineRule="auto"/>
+              <w:ind w:left="0" w:right="0" w:firstLine="0"/>
+              <w:jc w:val="left"/>
+              <w:rPr>
+                <w:rFonts w:ascii="Times New Roman" w:cs="Times New Roman" w:eastAsia="Times New Roman" w:hAnsi="Times New Roman"/>
+                <w:b w:val="1"/>
+                <w:sz w:val="18"/>
+                <w:szCs w:val="18"/>
+              </w:rPr>
+            </w:pPr>
             <w:r>
               <w:rPr>
                 <w:rtl w:val="0"/>

</xml_diff>